<commit_message>
New version of the code to process each of the buttons that invoke an external tool and new version of the document to go with this.
</commit_message>
<xml_diff>
--- a/Adding_URL_to_call_to_external_tool.docx
+++ b/Adding_URL_to_call_to_external_tool.docx
@@ -169,15 +169,7 @@
         <w:t>a ruby program)</w:t>
       </w:r>
       <w:r>
-        <w:t xml:space="preserve"> – their course code is </w:t>
-      </w:r>
-      <w:proofErr w:type="spellStart"/>
-      <w:r>
-        <w:t>at</w:t>
-      </w:r>
-      <w:proofErr w:type="spellEnd"/>
-      <w:r>
-        <w:t xml:space="preserve"> </w:t>
+        <w:t xml:space="preserve"> – their course code is at </w:t>
       </w:r>
       <w:hyperlink r:id="rId10" w:history="1">
         <w:r>
@@ -3693,8 +3685,6 @@
             <w:r>
               <w:t xml:space="preserve">// @namespace   </w:t>
             </w:r>
-            <w:bookmarkStart w:id="3" w:name="_GoBack"/>
-            <w:bookmarkEnd w:id="3"/>
             <w:r>
               <w:t>https://github.com/gqmaguirejr/E-learning</w:t>
             </w:r>
@@ -4254,7 +4244,7 @@
       <w:pPr>
         <w:pStyle w:val="Caption"/>
       </w:pPr>
-      <w:bookmarkStart w:id="4" w:name="_Ref50734862"/>
+      <w:bookmarkStart w:id="3" w:name="_Ref50734862"/>
       <w:r>
         <w:lastRenderedPageBreak/>
         <w:t xml:space="preserve">Figure </w:t>
@@ -4267,12 +4257,15 @@
           <w:t>4</w:t>
         </w:r>
       </w:fldSimple>
-      <w:bookmarkEnd w:id="4"/>
+      <w:bookmarkEnd w:id="3"/>
       <w:r>
         <w:t xml:space="preserve">: </w:t>
       </w:r>
       <w:r>
         <w:t>add-url-to-button-push-for-lti.js</w:t>
+      </w:r>
+      <w:r>
+        <w:t xml:space="preserve"> initial version to process a single button</w:t>
       </w:r>
     </w:p>
     <w:p>
@@ -4435,7 +4428,7 @@
       <w:pPr>
         <w:pStyle w:val="Caption"/>
       </w:pPr>
-      <w:bookmarkStart w:id="5" w:name="_Ref50735234"/>
+      <w:bookmarkStart w:id="4" w:name="_Ref50735234"/>
       <w:r>
         <w:t xml:space="preserve">Figure </w:t>
       </w:r>
@@ -4447,7 +4440,7 @@
           <w:t>5</w:t>
         </w:r>
       </w:fldSimple>
-      <w:bookmarkEnd w:id="5"/>
+      <w:bookmarkEnd w:id="4"/>
       <w:r>
         <w:t>: Available themes and current theme</w:t>
       </w:r>
@@ -4527,7 +4520,7 @@
       <w:pPr>
         <w:pStyle w:val="Caption"/>
       </w:pPr>
-      <w:bookmarkStart w:id="6" w:name="_Ref50735691"/>
+      <w:bookmarkStart w:id="5" w:name="_Ref50735691"/>
       <w:r>
         <w:t xml:space="preserve">Figure </w:t>
       </w:r>
@@ -4539,7 +4532,7 @@
           <w:t>6</w:t>
         </w:r>
       </w:fldSimple>
-      <w:bookmarkEnd w:id="6"/>
+      <w:bookmarkEnd w:id="5"/>
       <w:r>
         <w:t>: Theme editor</w:t>
       </w:r>
@@ -4623,7 +4616,7 @@
       <w:pPr>
         <w:pStyle w:val="Caption"/>
       </w:pPr>
-      <w:bookmarkStart w:id="7" w:name="_Ref50735699"/>
+      <w:bookmarkStart w:id="6" w:name="_Ref50735699"/>
       <w:r>
         <w:t xml:space="preserve">Figure </w:t>
       </w:r>
@@ -4635,7 +4628,7 @@
           <w:t>7</w:t>
         </w:r>
       </w:fldSimple>
-      <w:bookmarkEnd w:id="7"/>
+      <w:bookmarkEnd w:id="6"/>
       <w:r>
         <w:t xml:space="preserve">: Upload the </w:t>
       </w:r>
@@ -4781,7 +4774,7 @@
       <w:pPr>
         <w:pStyle w:val="Caption"/>
       </w:pPr>
-      <w:bookmarkStart w:id="8" w:name="_Ref50735960"/>
+      <w:bookmarkStart w:id="7" w:name="_Ref50735960"/>
       <w:r>
         <w:t xml:space="preserve">Figure </w:t>
       </w:r>
@@ -4793,7 +4786,7 @@
           <w:t>8</w:t>
         </w:r>
       </w:fldSimple>
-      <w:bookmarkEnd w:id="8"/>
+      <w:bookmarkEnd w:id="7"/>
       <w:r>
         <w:t xml:space="preserve">: View the uploaded </w:t>
       </w:r>
@@ -4804,6 +4797,9 @@
       <w:proofErr w:type="spellEnd"/>
       <w:r>
         <w:t xml:space="preserve"> file</w:t>
+      </w:r>
+      <w:r>
+        <w:t xml:space="preserve"> (initial version)</w:t>
       </w:r>
     </w:p>
     <w:p>
@@ -5012,7 +5008,7 @@
       <w:pPr>
         <w:pStyle w:val="Caption"/>
       </w:pPr>
-      <w:bookmarkStart w:id="9" w:name="_Ref50736516"/>
+      <w:bookmarkStart w:id="8" w:name="_Ref50736516"/>
       <w:r>
         <w:t xml:space="preserve">Figure </w:t>
       </w:r>
@@ -5024,7 +5020,7 @@
           <w:t>9</w:t>
         </w:r>
       </w:fldSimple>
-      <w:bookmarkEnd w:id="9"/>
+      <w:bookmarkEnd w:id="8"/>
       <w:r>
         <w:t>: Network log showing loading of the file</w:t>
       </w:r>
@@ -6521,7 +6517,7 @@
       <w:pPr>
         <w:pStyle w:val="Caption"/>
       </w:pPr>
-      <w:bookmarkStart w:id="10" w:name="_Ref50736285"/>
+      <w:bookmarkStart w:id="9" w:name="_Ref50736285"/>
       <w:r>
         <w:lastRenderedPageBreak/>
         <w:t xml:space="preserve">Figure </w:t>
@@ -6534,7 +6530,7 @@
           <w:t>10</w:t>
         </w:r>
       </w:fldSimple>
-      <w:bookmarkEnd w:id="10"/>
+      <w:bookmarkEnd w:id="9"/>
       <w:r>
         <w:t xml:space="preserve">: Custom </w:t>
       </w:r>
@@ -6553,7 +6549,7 @@
       </w:pPr>
       <w:r>
         <w:lastRenderedPageBreak/>
-        <w:t>Third step – try it out</w:t>
+        <w:t>The Environment ENV</w:t>
       </w:r>
     </w:p>
     <w:p>
@@ -6561,13 +6557,24 @@
         <w:pStyle w:val="BodyText"/>
       </w:pPr>
       <w:r>
-        <w:t xml:space="preserve">We first go to the People page, as shown in </w:t>
+        <w:t xml:space="preserve">Looking a little deeper into the environment variable ENV that is in the web page (shown earlier </w:t>
+      </w:r>
+      <w:proofErr w:type="gramStart"/>
+      <w:r>
+        <w:t>in )</w:t>
+      </w:r>
+      <w:proofErr w:type="gramEnd"/>
+      <w:r>
+        <w:t xml:space="preserve">, we can re-format it as shown in </w:t>
       </w:r>
       <w:r>
         <w:fldChar w:fldCharType="begin"/>
       </w:r>
       <w:r>
-        <w:instrText xml:space="preserve"> REF _Ref50737314 \h </w:instrText>
+        <w:instrText xml:space="preserve"> REF _Ref50815211 \h </w:instrText>
+      </w:r>
+      <w:r>
+        <w:instrText xml:space="preserve"> \* MERGEFORMAT </w:instrText>
       </w:r>
       <w:r>
         <w:fldChar w:fldCharType="separate"/>
@@ -6585,39 +6592,7 @@
         <w:fldChar w:fldCharType="end"/>
       </w:r>
       <w:r>
-        <w:t xml:space="preserve">. There we selected the user “Ann </w:t>
-      </w:r>
-      <w:proofErr w:type="spellStart"/>
-      <w:r>
-        <w:t>FakeStudent</w:t>
-      </w:r>
-      <w:proofErr w:type="spellEnd"/>
-      <w:r>
-        <w:t xml:space="preserve">” and this takes us to the page shown in </w:t>
-      </w:r>
-      <w:r>
-        <w:fldChar w:fldCharType="begin"/>
-      </w:r>
-      <w:r>
-        <w:instrText xml:space="preserve"> REF _Ref50737348 \h </w:instrText>
-      </w:r>
-      <w:r>
-        <w:fldChar w:fldCharType="separate"/>
-      </w:r>
-      <w:r>
-        <w:t xml:space="preserve">Figure </w:t>
-      </w:r>
-      <w:r>
-        <w:rPr>
-          <w:noProof/>
-        </w:rPr>
-        <w:t>12</w:t>
-      </w:r>
-      <w:r>
-        <w:fldChar w:fldCharType="end"/>
-      </w:r>
-      <w:r>
-        <w:t>.</w:t>
+        <w:t xml:space="preserve">. </w:t>
       </w:r>
     </w:p>
     <w:tbl>
@@ -6635,6 +6610,970 @@
             <w:tcW w:w="9576" w:type="dxa"/>
           </w:tcPr>
           <w:p>
+            <w:r>
+              <w:t>ENV = {"ASSET_HOST":"",</w:t>
+            </w:r>
+          </w:p>
+          <w:p>
+            <w:r>
+              <w:t xml:space="preserve">       "active_brand_config_json_url":"/dist/brandable_css/95eddef5aee9eb2270e228a826b4a81c/variables-8f05bb49a3f36c1ed21c589576567137.json",</w:t>
+            </w:r>
+          </w:p>
+          <w:p>
+            <w:r>
+              <w:t xml:space="preserve">       "url_to_what_gets_loaded_inside_the_tinymce_editor_css":["/dist/brandable_css/95eddef5aee9eb2270e228a826b4a81c/variables-8f05bb49a3f36c1ed21c589576567137.css",</w:t>
+            </w:r>
+          </w:p>
+          <w:p>
+            <w:r>
+              <w:tab/>
+            </w:r>
+            <w:r>
+              <w:tab/>
+            </w:r>
+            <w:r>
+              <w:tab/>
+            </w:r>
+            <w:r>
+              <w:tab/>
+            </w:r>
+            <w:r>
+              <w:tab/>
+            </w:r>
+            <w:r>
+              <w:tab/>
+            </w:r>
+            <w:r>
+              <w:tab/>
+            </w:r>
+            <w:r>
+              <w:tab/>
+              <w:t>"/dist/brandable_css/new_styles_normal_contrast/bundles/what_gets_loaded_inside_the_tinymce_editor-1b6127b96f.css"],</w:t>
+            </w:r>
+          </w:p>
+          <w:p>
+            <w:r>
+              <w:t xml:space="preserve">       "url_for_high_contrast_tinymce_editor_css":["/dist/brandable_css/default/variables-high_contrast-8f05bb49a3f36c1ed21c589576567137.css",</w:t>
+            </w:r>
+          </w:p>
+          <w:p>
+            <w:r>
+              <w:tab/>
+            </w:r>
+            <w:r>
+              <w:tab/>
+            </w:r>
+            <w:r>
+              <w:tab/>
+            </w:r>
+            <w:r>
+              <w:tab/>
+            </w:r>
+            <w:r>
+              <w:tab/>
+            </w:r>
+            <w:r>
+              <w:tab/>
+              <w:t xml:space="preserve">   "/dist/brandable_css/new_styles_high_contrast/bundles/what_gets_loaded_inside_the_tinymce_editor-f1248bf59a.css"],</w:t>
+            </w:r>
+          </w:p>
+          <w:p>
+            <w:r>
+              <w:t xml:space="preserve">       "current_user_id":"1",</w:t>
+            </w:r>
+          </w:p>
+          <w:p>
+            <w:r>
+              <w:t xml:space="preserve">       "</w:t>
+            </w:r>
+            <w:proofErr w:type="spellStart"/>
+            <w:r>
+              <w:t>current_user_roles</w:t>
+            </w:r>
+            <w:proofErr w:type="spellEnd"/>
+            <w:r>
+              <w:t>":["user",</w:t>
+            </w:r>
+          </w:p>
+          <w:p>
+            <w:r>
+              <w:tab/>
+            </w:r>
+            <w:r>
+              <w:tab/>
+            </w:r>
+            <w:r>
+              <w:tab/>
+              <w:t xml:space="preserve">     "teacher",</w:t>
+            </w:r>
+          </w:p>
+          <w:p>
+            <w:r>
+              <w:tab/>
+            </w:r>
+            <w:r>
+              <w:tab/>
+            </w:r>
+            <w:r>
+              <w:tab/>
+              <w:t xml:space="preserve">     "admin",</w:t>
+            </w:r>
+          </w:p>
+          <w:p>
+            <w:r>
+              <w:tab/>
+            </w:r>
+            <w:r>
+              <w:tab/>
+            </w:r>
+            <w:r>
+              <w:tab/>
+              <w:t xml:space="preserve">     "</w:t>
+            </w:r>
+            <w:proofErr w:type="spellStart"/>
+            <w:r>
+              <w:t>root_admin</w:t>
+            </w:r>
+            <w:proofErr w:type="spellEnd"/>
+            <w:r>
+              <w:t>"],</w:t>
+            </w:r>
+          </w:p>
+          <w:p>
+            <w:r>
+              <w:t xml:space="preserve">       "</w:t>
+            </w:r>
+            <w:proofErr w:type="spellStart"/>
+            <w:r>
+              <w:t>current_user_disabled_inbox":false</w:t>
+            </w:r>
+            <w:proofErr w:type="spellEnd"/>
+            <w:r>
+              <w:t>,</w:t>
+            </w:r>
+          </w:p>
+          <w:p>
+            <w:r>
+              <w:t xml:space="preserve">       "files_domain":"</w:t>
+            </w:r>
+            <w:proofErr w:type="spellStart"/>
+            <w:r>
+              <w:t>canvas.docker</w:t>
+            </w:r>
+            <w:proofErr w:type="spellEnd"/>
+            <w:r>
+              <w:t>",</w:t>
+            </w:r>
+          </w:p>
+          <w:p>
+            <w:r>
+              <w:t xml:space="preserve">       "DOMAIN_ROOT_ACCOUNT_ID":10000000000001,</w:t>
+            </w:r>
+          </w:p>
+          <w:p>
+            <w:r>
+              <w:t xml:space="preserve">       "k12":false,</w:t>
+            </w:r>
+          </w:p>
+          <w:p>
+            <w:r>
+              <w:t xml:space="preserve">       "</w:t>
+            </w:r>
+            <w:proofErr w:type="spellStart"/>
+            <w:r>
+              <w:t>use_responsive_layout":false</w:t>
+            </w:r>
+            <w:proofErr w:type="spellEnd"/>
+            <w:r>
+              <w:t>,</w:t>
+            </w:r>
+          </w:p>
+          <w:p>
+            <w:r>
+              <w:t xml:space="preserve">       "</w:t>
+            </w:r>
+            <w:proofErr w:type="spellStart"/>
+            <w:r>
+              <w:t>use_rce_enhancements":false</w:t>
+            </w:r>
+            <w:proofErr w:type="spellEnd"/>
+            <w:r>
+              <w:t>,</w:t>
+            </w:r>
+          </w:p>
+          <w:p>
+            <w:r>
+              <w:t xml:space="preserve">       "</w:t>
+            </w:r>
+            <w:proofErr w:type="spellStart"/>
+            <w:r>
+              <w:t>use_unsplash_image_search":null</w:t>
+            </w:r>
+            <w:proofErr w:type="spellEnd"/>
+            <w:r>
+              <w:t>,</w:t>
+            </w:r>
+          </w:p>
+          <w:p>
+            <w:r>
+              <w:t xml:space="preserve">       "</w:t>
+            </w:r>
+            <w:proofErr w:type="spellStart"/>
+            <w:r>
+              <w:t>help_link_name":"Help</w:t>
+            </w:r>
+            <w:proofErr w:type="spellEnd"/>
+            <w:r>
+              <w:t>",</w:t>
+            </w:r>
+          </w:p>
+          <w:p>
+            <w:r>
+              <w:t xml:space="preserve">       "</w:t>
+            </w:r>
+            <w:proofErr w:type="spellStart"/>
+            <w:r>
+              <w:t>help_link_icon":"help</w:t>
+            </w:r>
+            <w:proofErr w:type="spellEnd"/>
+            <w:r>
+              <w:t>",</w:t>
+            </w:r>
+          </w:p>
+          <w:p>
+            <w:r>
+              <w:t xml:space="preserve">       "</w:t>
+            </w:r>
+            <w:proofErr w:type="spellStart"/>
+            <w:r>
+              <w:t>use_high_contrast":false</w:t>
+            </w:r>
+            <w:proofErr w:type="spellEnd"/>
+            <w:r>
+              <w:t>,</w:t>
+            </w:r>
+          </w:p>
+          <w:p>
+            <w:r>
+              <w:t xml:space="preserve">       "LTI_LAUNCH_FRAME_ALLOWANCES":["geolocation *",</w:t>
+            </w:r>
+          </w:p>
+          <w:p>
+            <w:r>
+              <w:tab/>
+            </w:r>
+            <w:r>
+              <w:tab/>
+            </w:r>
+            <w:r>
+              <w:tab/>
+            </w:r>
+            <w:r>
+              <w:tab/>
+              <w:t xml:space="preserve">      "microphone *",</w:t>
+            </w:r>
+          </w:p>
+          <w:p>
+            <w:r>
+              <w:tab/>
+            </w:r>
+            <w:r>
+              <w:tab/>
+            </w:r>
+            <w:r>
+              <w:tab/>
+            </w:r>
+            <w:r>
+              <w:tab/>
+              <w:t xml:space="preserve">      "camera *",</w:t>
+            </w:r>
+          </w:p>
+          <w:p>
+            <w:r>
+              <w:tab/>
+            </w:r>
+            <w:r>
+              <w:tab/>
+            </w:r>
+            <w:r>
+              <w:tab/>
+            </w:r>
+            <w:r>
+              <w:tab/>
+              <w:t xml:space="preserve">      "midi *",</w:t>
+            </w:r>
+          </w:p>
+          <w:p>
+            <w:r>
+              <w:tab/>
+            </w:r>
+            <w:r>
+              <w:tab/>
+            </w:r>
+            <w:r>
+              <w:tab/>
+            </w:r>
+            <w:r>
+              <w:tab/>
+              <w:t xml:space="preserve">      "encrypted-media *",</w:t>
+            </w:r>
+          </w:p>
+          <w:p>
+            <w:r>
+              <w:tab/>
+            </w:r>
+            <w:r>
+              <w:tab/>
+            </w:r>
+            <w:r>
+              <w:tab/>
+            </w:r>
+            <w:r>
+              <w:tab/>
+              <w:t xml:space="preserve">      "</w:t>
+            </w:r>
+            <w:proofErr w:type="spellStart"/>
+            <w:r>
+              <w:t>autoplay</w:t>
+            </w:r>
+            <w:proofErr w:type="spellEnd"/>
+            <w:r>
+              <w:t xml:space="preserve"> *"],</w:t>
+            </w:r>
+          </w:p>
+          <w:p>
+            <w:r>
+              <w:t xml:space="preserve">       "</w:t>
+            </w:r>
+            <w:proofErr w:type="spellStart"/>
+            <w:r>
+              <w:t>DEEP_LINKING_POST_MESSAGE_ORIGIN":"http</w:t>
+            </w:r>
+            <w:proofErr w:type="spellEnd"/>
+            <w:r>
+              <w:t>://canvas.docker",</w:t>
+            </w:r>
+          </w:p>
+          <w:p>
+            <w:r>
+              <w:t xml:space="preserve">       "</w:t>
+            </w:r>
+            <w:proofErr w:type="spellStart"/>
+            <w:r>
+              <w:t>DEEP_LINKING_LOGGING":null</w:t>
+            </w:r>
+            <w:proofErr w:type="spellEnd"/>
+            <w:r>
+              <w:t>,</w:t>
+            </w:r>
+          </w:p>
+          <w:p>
+            <w:r>
+              <w:t xml:space="preserve">       "SETTINGS":{"</w:t>
+            </w:r>
+            <w:proofErr w:type="spellStart"/>
+            <w:r>
+              <w:t>open_registration":false</w:t>
+            </w:r>
+            <w:proofErr w:type="spellEnd"/>
+            <w:r>
+              <w:t>,</w:t>
+            </w:r>
+          </w:p>
+          <w:p>
+            <w:r>
+              <w:tab/>
+            </w:r>
+            <w:r>
+              <w:tab/>
+              <w:t xml:space="preserve">   "</w:t>
+            </w:r>
+            <w:proofErr w:type="spellStart"/>
+            <w:r>
+              <w:t>eportfolios_enabled":true</w:t>
+            </w:r>
+            <w:proofErr w:type="spellEnd"/>
+            <w:r>
+              <w:t>,</w:t>
+            </w:r>
+          </w:p>
+          <w:p>
+            <w:r>
+              <w:tab/>
+            </w:r>
+            <w:r>
+              <w:tab/>
+              <w:t xml:space="preserve">   "collapse_global_</w:t>
+            </w:r>
+            <w:proofErr w:type="spellStart"/>
+            <w:r>
+              <w:t>nav</w:t>
+            </w:r>
+            <w:proofErr w:type="spellEnd"/>
+            <w:r>
+              <w:t>":false,</w:t>
+            </w:r>
+          </w:p>
+          <w:p>
+            <w:r>
+              <w:tab/>
+            </w:r>
+            <w:r>
+              <w:tab/>
+              <w:t xml:space="preserve">   "</w:t>
+            </w:r>
+            <w:proofErr w:type="spellStart"/>
+            <w:r>
+              <w:t>show_feedback_link":false</w:t>
+            </w:r>
+            <w:proofErr w:type="spellEnd"/>
+            <w:r>
+              <w:t>,</w:t>
+            </w:r>
+          </w:p>
+          <w:p>
+            <w:r>
+              <w:tab/>
+            </w:r>
+            <w:r>
+              <w:tab/>
+              <w:t xml:space="preserve">   "</w:t>
+            </w:r>
+            <w:proofErr w:type="spellStart"/>
+            <w:r>
+              <w:t>enable_profiles":true</w:t>
+            </w:r>
+            <w:proofErr w:type="spellEnd"/>
+            <w:r>
+              <w:t>},</w:t>
+            </w:r>
+          </w:p>
+          <w:p>
+            <w:r>
+              <w:t xml:space="preserve">       "</w:t>
+            </w:r>
+            <w:proofErr w:type="spellStart"/>
+            <w:r>
+              <w:t>current_user</w:t>
+            </w:r>
+            <w:proofErr w:type="spellEnd"/>
+            <w:r>
+              <w:t>":{"id":"1",</w:t>
+            </w:r>
+          </w:p>
+          <w:p>
+            <w:r>
+              <w:lastRenderedPageBreak/>
+              <w:tab/>
+            </w:r>
+            <w:r>
+              <w:tab/>
+              <w:t xml:space="preserve">       "display_name":"chip.maguire@gmail.com",</w:t>
+            </w:r>
+          </w:p>
+          <w:p>
+            <w:r>
+              <w:tab/>
+            </w:r>
+            <w:r>
+              <w:tab/>
+              <w:t xml:space="preserve">       "avatar_image_url":"http://canvas.instructure.com/images/messages/avatar-50.png",</w:t>
+            </w:r>
+          </w:p>
+          <w:p>
+            <w:r>
+              <w:tab/>
+            </w:r>
+            <w:r>
+              <w:tab/>
+              <w:t xml:space="preserve">       "</w:t>
+            </w:r>
+            <w:proofErr w:type="spellStart"/>
+            <w:r>
+              <w:t>html_url":"http</w:t>
+            </w:r>
+            <w:proofErr w:type="spellEnd"/>
+            <w:r>
+              <w:t>://www.canvas.docker/about/1"},</w:t>
+            </w:r>
+          </w:p>
+          <w:p>
+            <w:r>
+              <w:t xml:space="preserve">       "context_asset_string":"course_2",</w:t>
+            </w:r>
+          </w:p>
+          <w:p>
+            <w:r>
+              <w:t xml:space="preserve">       "</w:t>
+            </w:r>
+            <w:proofErr w:type="spellStart"/>
+            <w:r>
+              <w:t>ping_url":"http</w:t>
+            </w:r>
+            <w:proofErr w:type="spellEnd"/>
+            <w:r>
+              <w:t>://canvas.docker/api/v1/courses/2/ping",</w:t>
+            </w:r>
+          </w:p>
+          <w:p>
+            <w:r>
+              <w:t xml:space="preserve">       "</w:t>
+            </w:r>
+            <w:proofErr w:type="spellStart"/>
+            <w:r>
+              <w:t>TIMEZONE":"Europe</w:t>
+            </w:r>
+            <w:proofErr w:type="spellEnd"/>
+            <w:r>
+              <w:t>/Stockholm",</w:t>
+            </w:r>
+          </w:p>
+          <w:p>
+            <w:r>
+              <w:t xml:space="preserve">       "</w:t>
+            </w:r>
+            <w:proofErr w:type="spellStart"/>
+            <w:r>
+              <w:t>CONTEXT_TIMEZONE":"America</w:t>
+            </w:r>
+            <w:proofErr w:type="spellEnd"/>
+            <w:r>
+              <w:t>/Denver",</w:t>
+            </w:r>
+          </w:p>
+          <w:p>
+            <w:r>
+              <w:t xml:space="preserve">       "LOCALE":"</w:t>
+            </w:r>
+            <w:proofErr w:type="spellStart"/>
+            <w:r>
+              <w:t>en</w:t>
+            </w:r>
+            <w:proofErr w:type="spellEnd"/>
+            <w:r>
+              <w:t>",</w:t>
+            </w:r>
+          </w:p>
+          <w:p>
+            <w:r>
+              <w:t xml:space="preserve">       "</w:t>
+            </w:r>
+            <w:proofErr w:type="spellStart"/>
+            <w:r>
+              <w:t>BIGEASY_LOCALE":"en_US</w:t>
+            </w:r>
+            <w:proofErr w:type="spellEnd"/>
+            <w:r>
+              <w:t>",</w:t>
+            </w:r>
+          </w:p>
+          <w:p>
+            <w:r>
+              <w:t xml:space="preserve">       "FULLCALENDAR_LOCALE":"</w:t>
+            </w:r>
+            <w:proofErr w:type="spellStart"/>
+            <w:r>
+              <w:t>en</w:t>
+            </w:r>
+            <w:proofErr w:type="spellEnd"/>
+            <w:r>
+              <w:t>",</w:t>
+            </w:r>
+          </w:p>
+          <w:p>
+            <w:r>
+              <w:t xml:space="preserve">       "MOMENT_LOCALE":"</w:t>
+            </w:r>
+            <w:proofErr w:type="spellStart"/>
+            <w:r>
+              <w:t>en</w:t>
+            </w:r>
+            <w:proofErr w:type="spellEnd"/>
+            <w:r>
+              <w:t>",</w:t>
+            </w:r>
+          </w:p>
+          <w:p>
+            <w:r>
+              <w:t xml:space="preserve">       "COURSE_ID":2,"USER_ID":2,</w:t>
+            </w:r>
+          </w:p>
+          <w:p>
+            <w:r>
+              <w:t xml:space="preserve">       "</w:t>
+            </w:r>
+            <w:proofErr w:type="spellStart"/>
+            <w:r>
+              <w:t>LAST_ATTENDED_DATE":null</w:t>
+            </w:r>
+            <w:proofErr w:type="spellEnd"/>
+            <w:r>
+              <w:t>,</w:t>
+            </w:r>
+          </w:p>
+          <w:p>
+            <w:r>
+              <w:t xml:space="preserve">       "</w:t>
+            </w:r>
+            <w:proofErr w:type="spellStart"/>
+            <w:r>
+              <w:t>CONTEXT_USER_DISPLAY_NAME":"Ann</w:t>
+            </w:r>
+            <w:proofErr w:type="spellEnd"/>
+            <w:r>
+              <w:t>",</w:t>
+            </w:r>
+          </w:p>
+          <w:p>
+            <w:r>
+              <w:t xml:space="preserve">       "</w:t>
+            </w:r>
+            <w:proofErr w:type="spellStart"/>
+            <w:r>
+              <w:t>ga_page_title":"Roster</w:t>
+            </w:r>
+            <w:proofErr w:type="spellEnd"/>
+            <w:r>
+              <w:t xml:space="preserve"> User",</w:t>
+            </w:r>
+          </w:p>
+          <w:p>
+            <w:r>
+              <w:t xml:space="preserve">       "PASSWORD_POLICY":{"min_length":8},</w:t>
+            </w:r>
+          </w:p>
+          <w:p>
+            <w:r>
+              <w:t xml:space="preserve">       "PASSWORD_POLICIES":{"2":{"min_length":8},</w:t>
+            </w:r>
+          </w:p>
+          <w:p>
+            <w:r>
+              <w:tab/>
+            </w:r>
+            <w:r>
+              <w:tab/>
+            </w:r>
+            <w:r>
+              <w:tab/>
+              <w:t xml:space="preserve">    "1":{"min_length":8}},</w:t>
+            </w:r>
+          </w:p>
+          <w:p>
+            <w:r>
+              <w:t xml:space="preserve">       "</w:t>
+            </w:r>
+            <w:proofErr w:type="spellStart"/>
+            <w:r>
+              <w:t>badge_counts</w:t>
+            </w:r>
+            <w:proofErr w:type="spellEnd"/>
+            <w:r>
+              <w:t>":{"submissions":0},"notices":[]</w:t>
+            </w:r>
+          </w:p>
+          <w:p>
+            <w:pPr>
+              <w:keepNext/>
+            </w:pPr>
+            <w:r>
+              <w:t xml:space="preserve">      };</w:t>
+            </w:r>
+          </w:p>
+        </w:tc>
+      </w:tr>
+    </w:tbl>
+    <w:p>
+      <w:pPr>
+        <w:pStyle w:val="Caption"/>
+      </w:pPr>
+      <w:bookmarkStart w:id="10" w:name="_Ref50815211"/>
+      <w:r>
+        <w:lastRenderedPageBreak/>
+        <w:t xml:space="preserve">Figure </w:t>
+      </w:r>
+      <w:fldSimple w:instr=" SEQ Figure \* ARABIC ">
+        <w:r>
+          <w:rPr>
+            <w:noProof/>
+          </w:rPr>
+          <w:t>11</w:t>
+        </w:r>
+      </w:fldSimple>
+      <w:bookmarkEnd w:id="10"/>
+      <w:r>
+        <w:t xml:space="preserve">: </w:t>
+      </w:r>
+      <w:r>
+        <w:t>ENV value (reformatted)</w:t>
+      </w:r>
+    </w:p>
+    <w:p>
+      <w:pPr>
+        <w:pStyle w:val="BodyText"/>
+      </w:pPr>
+      <w:r>
+        <w:t xml:space="preserve">We can now understand how the function </w:t>
+      </w:r>
+      <w:proofErr w:type="spellStart"/>
+      <w:r>
+        <w:t>hasAnyRole</w:t>
+      </w:r>
+      <w:proofErr w:type="spellEnd"/>
+      <w:r>
+        <w:t xml:space="preserve"> work</w:t>
+      </w:r>
+      <w:r>
+        <w:rPr>
+          <w:rStyle w:val="BodyTextChar"/>
+        </w:rPr>
+        <w:t>s, since it</w:t>
+      </w:r>
+      <w:r>
+        <w:t xml:space="preserve"> access the user’s roles looking in the array of roles from ENV (shown in </w:t>
+      </w:r>
+      <w:r>
+        <w:fldChar w:fldCharType="begin"/>
+      </w:r>
+      <w:r>
+        <w:instrText xml:space="preserve"> REF _Ref50815573 \h </w:instrText>
+      </w:r>
+      <w:r>
+        <w:fldChar w:fldCharType="separate"/>
+      </w:r>
+      <w:r>
+        <w:t xml:space="preserve">Figure </w:t>
+      </w:r>
+      <w:r>
+        <w:rPr>
+          <w:noProof/>
+        </w:rPr>
+        <w:t>12</w:t>
+      </w:r>
+      <w:r>
+        <w:fldChar w:fldCharType="end"/>
+      </w:r>
+      <w:r>
+        <w:t>) for each of the roles passed in the arguments list:</w:t>
+      </w:r>
+    </w:p>
+    <w:p>
+      <w:proofErr w:type="spellStart"/>
+      <w:r>
+        <w:t>ENV.current_u</w:t>
+      </w:r>
+      <w:r>
+        <w:t>ser_</w:t>
+      </w:r>
+      <w:proofErr w:type="gramStart"/>
+      <w:r>
+        <w:t>roles.indexOf</w:t>
+      </w:r>
+      <w:proofErr w:type="spellEnd"/>
+      <w:r>
+        <w:t>(</w:t>
+      </w:r>
+      <w:proofErr w:type="gramEnd"/>
+      <w:r>
+        <w:t>arguments[</w:t>
+      </w:r>
+      <w:proofErr w:type="spellStart"/>
+      <w:r>
+        <w:t>i</w:t>
+      </w:r>
+      <w:proofErr w:type="spellEnd"/>
+      <w:r>
+        <w:t>])</w:t>
+      </w:r>
+    </w:p>
+    <w:tbl>
+      <w:tblPr>
+        <w:tblStyle w:val="TableGrid"/>
+        <w:tblW w:w="0" w:type="auto"/>
+        <w:tblLook w:val="04A0" w:firstRow="1" w:lastRow="0" w:firstColumn="1" w:lastColumn="0" w:noHBand="0" w:noVBand="1"/>
+      </w:tblPr>
+      <w:tblGrid>
+        <w:gridCol w:w="9576"/>
+      </w:tblGrid>
+      <w:tr>
+        <w:tc>
+          <w:tcPr>
+            <w:tcW w:w="9576" w:type="dxa"/>
+          </w:tcPr>
+          <w:p>
+            <w:r>
+              <w:t xml:space="preserve">       "</w:t>
+            </w:r>
+            <w:proofErr w:type="spellStart"/>
+            <w:r>
+              <w:t>current_user_roles</w:t>
+            </w:r>
+            <w:proofErr w:type="spellEnd"/>
+            <w:r>
+              <w:t>":["user",</w:t>
+            </w:r>
+          </w:p>
+          <w:p>
+            <w:r>
+              <w:tab/>
+            </w:r>
+            <w:r>
+              <w:tab/>
+            </w:r>
+            <w:r>
+              <w:tab/>
+              <w:t xml:space="preserve">     "teacher",</w:t>
+            </w:r>
+          </w:p>
+          <w:p>
+            <w:r>
+              <w:tab/>
+            </w:r>
+            <w:r>
+              <w:tab/>
+            </w:r>
+            <w:r>
+              <w:tab/>
+              <w:t xml:space="preserve">     "admin",</w:t>
+            </w:r>
+          </w:p>
+          <w:p>
+            <w:r>
+              <w:tab/>
+            </w:r>
+            <w:r>
+              <w:tab/>
+            </w:r>
+            <w:r>
+              <w:tab/>
+              <w:t xml:space="preserve">     "</w:t>
+            </w:r>
+            <w:proofErr w:type="spellStart"/>
+            <w:r>
+              <w:t>root_admin</w:t>
+            </w:r>
+            <w:proofErr w:type="spellEnd"/>
+            <w:r>
+              <w:t>"],</w:t>
+            </w:r>
+          </w:p>
+        </w:tc>
+      </w:tr>
+    </w:tbl>
+    <w:p>
+      <w:pPr>
+        <w:pStyle w:val="Caption"/>
+      </w:pPr>
+      <w:bookmarkStart w:id="11" w:name="_Ref50815573"/>
+      <w:r>
+        <w:t xml:space="preserve">Figure </w:t>
+      </w:r>
+      <w:fldSimple w:instr=" SEQ Figure \* ARABIC ">
+        <w:r>
+          <w:rPr>
+            <w:noProof/>
+          </w:rPr>
+          <w:t>12</w:t>
+        </w:r>
+      </w:fldSimple>
+      <w:bookmarkEnd w:id="11"/>
+      <w:r>
+        <w:t xml:space="preserve">: </w:t>
+      </w:r>
+      <w:proofErr w:type="spellStart"/>
+      <w:r>
+        <w:t>current_user_roles</w:t>
+      </w:r>
+      <w:proofErr w:type="spellEnd"/>
+    </w:p>
+    <w:p/>
+    <w:p>
+      <w:pPr>
+        <w:pStyle w:val="Heading1"/>
+      </w:pPr>
+      <w:r>
+        <w:t>Third step – try it out</w:t>
+      </w:r>
+    </w:p>
+    <w:p>
+      <w:pPr>
+        <w:pStyle w:val="BodyText"/>
+      </w:pPr>
+      <w:r>
+        <w:t xml:space="preserve">We first go to the People page, as shown in </w:t>
+      </w:r>
+      <w:r>
+        <w:fldChar w:fldCharType="begin"/>
+      </w:r>
+      <w:r>
+        <w:instrText xml:space="preserve"> REF _Ref50737314 \h </w:instrText>
+      </w:r>
+      <w:r>
+        <w:fldChar w:fldCharType="separate"/>
+      </w:r>
+      <w:r>
+        <w:t xml:space="preserve">Figure </w:t>
+      </w:r>
+      <w:r>
+        <w:rPr>
+          <w:noProof/>
+        </w:rPr>
+        <w:t>11</w:t>
+      </w:r>
+      <w:r>
+        <w:fldChar w:fldCharType="end"/>
+      </w:r>
+      <w:r>
+        <w:t xml:space="preserve">. There we selected the user “Ann </w:t>
+      </w:r>
+      <w:proofErr w:type="spellStart"/>
+      <w:r>
+        <w:t>FakeStudent</w:t>
+      </w:r>
+      <w:proofErr w:type="spellEnd"/>
+      <w:r>
+        <w:t xml:space="preserve">” and this takes us to the page shown in </w:t>
+      </w:r>
+      <w:r>
+        <w:fldChar w:fldCharType="begin"/>
+      </w:r>
+      <w:r>
+        <w:instrText xml:space="preserve"> REF _Ref50737348 \h </w:instrText>
+      </w:r>
+      <w:r>
+        <w:fldChar w:fldCharType="separate"/>
+      </w:r>
+      <w:r>
+        <w:t xml:space="preserve">Figure </w:t>
+      </w:r>
+      <w:r>
+        <w:rPr>
+          <w:noProof/>
+        </w:rPr>
+        <w:t>12</w:t>
+      </w:r>
+      <w:r>
+        <w:fldChar w:fldCharType="end"/>
+      </w:r>
+      <w:r>
+        <w:t>.</w:t>
+      </w:r>
+    </w:p>
+    <w:tbl>
+      <w:tblPr>
+        <w:tblStyle w:val="TableGrid"/>
+        <w:tblW w:w="0" w:type="auto"/>
+        <w:tblLook w:val="04A0" w:firstRow="1" w:lastRow="0" w:firstColumn="1" w:lastColumn="0" w:noHBand="0" w:noVBand="1"/>
+      </w:tblPr>
+      <w:tblGrid>
+        <w:gridCol w:w="9576"/>
+      </w:tblGrid>
+      <w:tr>
+        <w:tc>
+          <w:tcPr>
+            <w:tcW w:w="9576" w:type="dxa"/>
+          </w:tcPr>
+          <w:p>
             <w:pPr>
               <w:pStyle w:val="BodyText"/>
               <w:keepNext/>
@@ -6644,6 +7583,7 @@
               <w:rPr>
                 <w:noProof/>
               </w:rPr>
+              <w:lastRenderedPageBreak/>
               <w:drawing>
                 <wp:inline distT="0" distB="0" distL="0" distR="0" wp14:anchorId="35B5813E" wp14:editId="0F2BE784">
                   <wp:extent cx="5943600" cy="3568065"/>
@@ -6694,7 +7634,7 @@
       <w:pPr>
         <w:pStyle w:val="Caption"/>
       </w:pPr>
-      <w:bookmarkStart w:id="11" w:name="_Ref50737314"/>
+      <w:bookmarkStart w:id="12" w:name="_Ref50737314"/>
       <w:r>
         <w:t xml:space="preserve">Figure </w:t>
       </w:r>
@@ -6703,10 +7643,10 @@
           <w:rPr>
             <w:noProof/>
           </w:rPr>
-          <w:t>11</w:t>
+          <w:t>13</w:t>
         </w:r>
       </w:fldSimple>
-      <w:bookmarkEnd w:id="11"/>
+      <w:bookmarkEnd w:id="12"/>
       <w:r>
         <w:t>: People page</w:t>
       </w:r>
@@ -6786,7 +7726,7 @@
       <w:pPr>
         <w:pStyle w:val="Caption"/>
       </w:pPr>
-      <w:bookmarkStart w:id="12" w:name="_Ref50737348"/>
+      <w:bookmarkStart w:id="13" w:name="_Ref50737348"/>
       <w:r>
         <w:t xml:space="preserve">Figure </w:t>
       </w:r>
@@ -6795,10 +7735,10 @@
           <w:rPr>
             <w:noProof/>
           </w:rPr>
-          <w:t>12</w:t>
+          <w:t>14</w:t>
         </w:r>
       </w:fldSimple>
-      <w:bookmarkEnd w:id="12"/>
+      <w:bookmarkEnd w:id="13"/>
       <w:r>
         <w:t xml:space="preserve">: Ann </w:t>
       </w:r>
@@ -6925,7 +7865,7 @@
       <w:pPr>
         <w:pStyle w:val="Caption"/>
       </w:pPr>
-      <w:bookmarkStart w:id="13" w:name="_Ref50737436"/>
+      <w:bookmarkStart w:id="14" w:name="_Ref50737436"/>
       <w:r>
         <w:t xml:space="preserve">Figure </w:t>
       </w:r>
@@ -6934,10 +7874,10 @@
           <w:rPr>
             <w:noProof/>
           </w:rPr>
-          <w:t>13</w:t>
+          <w:t>15</w:t>
         </w:r>
       </w:fldSimple>
-      <w:bookmarkEnd w:id="13"/>
+      <w:bookmarkEnd w:id="14"/>
       <w:r>
         <w:t>: Zoomed view of the URL for Ann's user page</w:t>
       </w:r>
@@ -7065,7 +8005,7 @@
           <w:rPr>
             <w:noProof/>
           </w:rPr>
-          <w:t>14</w:t>
+          <w:t>16</w:t>
         </w:r>
       </w:fldSimple>
       <w:r>
@@ -7167,7 +8107,7 @@
           <w:rPr>
             <w:noProof/>
           </w:rPr>
-          <w:t>15</w:t>
+          <w:t>17</w:t>
         </w:r>
       </w:fldSimple>
       <w:r>
@@ -7297,7 +8237,7 @@
       <w:pPr>
         <w:pStyle w:val="Caption"/>
       </w:pPr>
-      <w:bookmarkStart w:id="14" w:name="_Ref50737653"/>
+      <w:bookmarkStart w:id="15" w:name="_Ref50737653"/>
       <w:r>
         <w:t xml:space="preserve">Figure </w:t>
       </w:r>
@@ -7306,10 +8246,10 @@
           <w:rPr>
             <w:noProof/>
           </w:rPr>
-          <w:t>16</w:t>
+          <w:t>18</w:t>
         </w:r>
       </w:fldSimple>
-      <w:bookmarkEnd w:id="14"/>
+      <w:bookmarkEnd w:id="15"/>
       <w:r>
         <w:t>: Zoomed view of form</w:t>
       </w:r>
@@ -7359,7 +8299,21 @@
       </w:r>
       <w:proofErr w:type="spellEnd"/>
       <w:r>
-        <w:t xml:space="preserve"> code is shown in </w:t>
+        <w:t xml:space="preserve"> code </w:t>
+      </w:r>
+      <w:r>
+        <w:t xml:space="preserve">for </w:t>
+      </w:r>
+      <w:proofErr w:type="spellStart"/>
+      <w:r>
+        <w:t>versin</w:t>
+      </w:r>
+      <w:proofErr w:type="spellEnd"/>
+      <w:r>
+        <w:t xml:space="preserve"> 1 </w:t>
+      </w:r>
+      <w:r>
+        <w:t xml:space="preserve">is shown in </w:t>
       </w:r>
       <w:r>
         <w:fldChar w:fldCharType="begin"/>
@@ -7924,7 +8878,7 @@
       <w:pPr>
         <w:pStyle w:val="Caption"/>
       </w:pPr>
-      <w:bookmarkStart w:id="15" w:name="_Ref50737909"/>
+      <w:bookmarkStart w:id="16" w:name="_Ref50737909"/>
       <w:r>
         <w:lastRenderedPageBreak/>
         <w:t xml:space="preserve">Figure </w:t>
@@ -7934,10 +8888,10 @@
           <w:rPr>
             <w:noProof/>
           </w:rPr>
-          <w:t>17</w:t>
+          <w:t>19</w:t>
         </w:r>
       </w:fldSimple>
-      <w:bookmarkEnd w:id="15"/>
+      <w:bookmarkEnd w:id="16"/>
       <w:r>
         <w:t xml:space="preserve">: </w:t>
       </w:r>
@@ -8676,7 +9630,7 @@
       <w:pPr>
         <w:pStyle w:val="Caption"/>
       </w:pPr>
-      <w:bookmarkStart w:id="16" w:name="_Ref50739186"/>
+      <w:bookmarkStart w:id="17" w:name="_Ref50739186"/>
       <w:r>
         <w:lastRenderedPageBreak/>
         <w:t xml:space="preserve">Figure </w:t>
@@ -8686,10 +9640,10 @@
           <w:rPr>
             <w:noProof/>
           </w:rPr>
-          <w:t>18</w:t>
+          <w:t>20</w:t>
         </w:r>
       </w:fldSimple>
-      <w:bookmarkEnd w:id="16"/>
+      <w:bookmarkEnd w:id="17"/>
       <w:r>
         <w:t xml:space="preserve">: Some output from </w:t>
       </w:r>
@@ -8710,6 +9664,756 @@
         <w:t xml:space="preserve"> the LTI call</w:t>
       </w:r>
     </w:p>
+    <w:p>
+      <w:pPr>
+        <w:pStyle w:val="BodyText"/>
+      </w:pPr>
+      <w:r>
+        <w:lastRenderedPageBreak/>
+        <w:t xml:space="preserve">The version of the code shown in </w:t>
+      </w:r>
+      <w:r>
+        <w:fldChar w:fldCharType="begin"/>
+      </w:r>
+      <w:r>
+        <w:instrText xml:space="preserve"> REF _Ref50846226 \h </w:instrText>
+      </w:r>
+      <w:r>
+        <w:fldChar w:fldCharType="separate"/>
+      </w:r>
+      <w:r>
+        <w:t xml:space="preserve">Figure </w:t>
+      </w:r>
+      <w:r>
+        <w:rPr>
+          <w:noProof/>
+        </w:rPr>
+        <w:t>21</w:t>
+      </w:r>
+      <w:r>
+        <w:fldChar w:fldCharType="end"/>
+      </w:r>
+      <w:r>
+        <w:t xml:space="preserve"> processes each of the buttons that involves an external tool.</w:t>
+      </w:r>
+      <w:bookmarkStart w:id="18" w:name="_GoBack"/>
+      <w:bookmarkEnd w:id="18"/>
+    </w:p>
+    <w:tbl>
+      <w:tblPr>
+        <w:tblStyle w:val="TableGrid"/>
+        <w:tblW w:w="0" w:type="auto"/>
+        <w:tblLook w:val="04A0" w:firstRow="1" w:lastRow="0" w:firstColumn="1" w:lastColumn="0" w:noHBand="0" w:noVBand="1"/>
+      </w:tblPr>
+      <w:tblGrid>
+        <w:gridCol w:w="9576"/>
+      </w:tblGrid>
+      <w:tr>
+        <w:tc>
+          <w:tcPr>
+            <w:tcW w:w="9576" w:type="dxa"/>
+          </w:tcPr>
+          <w:p>
+            <w:r>
+              <w:t>/**</w:t>
+            </w:r>
+          </w:p>
+          <w:p>
+            <w:r>
+              <w:t xml:space="preserve">// @name        </w:t>
+            </w:r>
+            <w:proofErr w:type="spellStart"/>
+            <w:r>
+              <w:t>augement</w:t>
+            </w:r>
+            <w:proofErr w:type="spellEnd"/>
+            <w:r>
+              <w:t xml:space="preserve"> navigation button links</w:t>
+            </w:r>
+          </w:p>
+          <w:p>
+            <w:r>
+              <w:t>// @namespace   https://github.com/gqmaguirejr/E-learning</w:t>
+            </w:r>
+          </w:p>
+          <w:p>
+            <w:r>
+              <w:t>// @author      Gerald Q. Maguire Jr. &lt;maguire@kth.se&gt;</w:t>
+            </w:r>
+          </w:p>
+          <w:p>
+            <w:r>
+              <w:t>// @description Extend the URL of buttons for external tools with URL of the page we are on.</w:t>
+            </w:r>
+          </w:p>
+          <w:p>
+            <w:r>
+              <w:t>**/</w:t>
+            </w:r>
+          </w:p>
+          <w:p/>
+          <w:p>
+            <w:r>
+              <w:t>(function() {</w:t>
+            </w:r>
+          </w:p>
+          <w:p>
+            <w:r>
+              <w:t xml:space="preserve">    'use strict';</w:t>
+            </w:r>
+          </w:p>
+          <w:p/>
+          <w:p>
+            <w:r>
+              <w:t xml:space="preserve">    </w:t>
+            </w:r>
+            <w:proofErr w:type="spellStart"/>
+            <w:r>
+              <w:t>onPage</w:t>
+            </w:r>
+            <w:proofErr w:type="spellEnd"/>
+            <w:r>
+              <w:t>(/\/courses\/\d+\/users/, function() {</w:t>
+            </w:r>
+          </w:p>
+          <w:p>
+            <w:r>
+              <w:tab/>
+            </w:r>
+            <w:proofErr w:type="spellStart"/>
+            <w:r>
+              <w:t>hasAnyRole</w:t>
+            </w:r>
+            <w:proofErr w:type="spellEnd"/>
+            <w:r>
+              <w:t>('teacher', function(</w:t>
+            </w:r>
+            <w:proofErr w:type="spellStart"/>
+            <w:r>
+              <w:t>hasRole</w:t>
+            </w:r>
+            <w:proofErr w:type="spellEnd"/>
+            <w:r>
+              <w:t>) {</w:t>
+            </w:r>
+          </w:p>
+          <w:p>
+            <w:r>
+              <w:tab/>
+              <w:t xml:space="preserve">    if (</w:t>
+            </w:r>
+            <w:proofErr w:type="spellStart"/>
+            <w:r>
+              <w:t>hasRole</w:t>
+            </w:r>
+            <w:proofErr w:type="spellEnd"/>
+            <w:r>
+              <w:t>) {</w:t>
+            </w:r>
+          </w:p>
+          <w:p>
+            <w:r>
+              <w:tab/>
+            </w:r>
+            <w:r>
+              <w:tab/>
+              <w:t>// process all tools</w:t>
+            </w:r>
+          </w:p>
+          <w:p>
+            <w:r>
+              <w:tab/>
+            </w:r>
+            <w:r>
+              <w:tab/>
+            </w:r>
+            <w:proofErr w:type="spellStart"/>
+            <w:r>
+              <w:t>var</w:t>
+            </w:r>
+            <w:proofErr w:type="spellEnd"/>
+            <w:r>
+              <w:t xml:space="preserve"> links=document.querySelectorAll("[class^=context_external_tool_")</w:t>
+            </w:r>
+          </w:p>
+          <w:p>
+            <w:r>
+              <w:tab/>
+            </w:r>
+            <w:r>
+              <w:tab/>
+            </w:r>
+            <w:proofErr w:type="spellStart"/>
+            <w:r>
+              <w:t>var</w:t>
+            </w:r>
+            <w:proofErr w:type="spellEnd"/>
+            <w:r>
+              <w:t xml:space="preserve"> </w:t>
+            </w:r>
+            <w:proofErr w:type="spellStart"/>
+            <w:r>
+              <w:t>i</w:t>
+            </w:r>
+            <w:proofErr w:type="spellEnd"/>
+            <w:r>
+              <w:t>;</w:t>
+            </w:r>
+          </w:p>
+          <w:p>
+            <w:r>
+              <w:tab/>
+            </w:r>
+            <w:r>
+              <w:tab/>
+            </w:r>
+            <w:proofErr w:type="spellStart"/>
+            <w:r>
+              <w:t>var</w:t>
+            </w:r>
+            <w:proofErr w:type="spellEnd"/>
+            <w:r>
+              <w:t xml:space="preserve"> link;</w:t>
+            </w:r>
+          </w:p>
+          <w:p>
+            <w:r>
+              <w:tab/>
+            </w:r>
+            <w:r>
+              <w:tab/>
+              <w:t>for (</w:t>
+            </w:r>
+            <w:proofErr w:type="spellStart"/>
+            <w:r>
+              <w:t>i</w:t>
+            </w:r>
+            <w:proofErr w:type="spellEnd"/>
+            <w:r>
+              <w:t xml:space="preserve"> = 0; </w:t>
+            </w:r>
+            <w:proofErr w:type="spellStart"/>
+            <w:r>
+              <w:t>i</w:t>
+            </w:r>
+            <w:proofErr w:type="spellEnd"/>
+            <w:r>
+              <w:t xml:space="preserve"> &lt; </w:t>
+            </w:r>
+            <w:proofErr w:type="spellStart"/>
+            <w:r>
+              <w:t>links.length</w:t>
+            </w:r>
+            <w:proofErr w:type="spellEnd"/>
+            <w:r>
+              <w:t xml:space="preserve">; </w:t>
+            </w:r>
+            <w:proofErr w:type="spellStart"/>
+            <w:r>
+              <w:t>i</w:t>
+            </w:r>
+            <w:proofErr w:type="spellEnd"/>
+            <w:r>
+              <w:t>++) {</w:t>
+            </w:r>
+          </w:p>
+          <w:p>
+            <w:r>
+              <w:tab/>
+            </w:r>
+            <w:r>
+              <w:tab/>
+              <w:t xml:space="preserve">    link=links[</w:t>
+            </w:r>
+            <w:proofErr w:type="spellStart"/>
+            <w:r>
+              <w:t>i</w:t>
+            </w:r>
+            <w:proofErr w:type="spellEnd"/>
+            <w:r>
+              <w:t>].</w:t>
+            </w:r>
+            <w:proofErr w:type="spellStart"/>
+            <w:r>
+              <w:t>getAttribute</w:t>
+            </w:r>
+            <w:proofErr w:type="spellEnd"/>
+            <w:r>
+              <w:t>('href')</w:t>
+            </w:r>
+          </w:p>
+          <w:p>
+            <w:r>
+              <w:tab/>
+            </w:r>
+            <w:r>
+              <w:tab/>
+              <w:t xml:space="preserve">    </w:t>
+            </w:r>
+            <w:proofErr w:type="gramStart"/>
+            <w:r>
+              <w:t>if</w:t>
+            </w:r>
+            <w:proofErr w:type="gramEnd"/>
+            <w:r>
+              <w:t xml:space="preserve"> (</w:t>
+            </w:r>
+            <w:proofErr w:type="spellStart"/>
+            <w:r>
+              <w:t>link.indexOf</w:t>
+            </w:r>
+            <w:proofErr w:type="spellEnd"/>
+            <w:r>
+              <w:t>("?") == -1) {</w:t>
+            </w:r>
+          </w:p>
+          <w:p>
+            <w:r>
+              <w:tab/>
+            </w:r>
+            <w:r>
+              <w:tab/>
+            </w:r>
+            <w:r>
+              <w:tab/>
+              <w:t>link=</w:t>
+            </w:r>
+            <w:proofErr w:type="spellStart"/>
+            <w:r>
+              <w:t>link.concat</w:t>
+            </w:r>
+            <w:proofErr w:type="spellEnd"/>
+            <w:r>
+              <w:t>('?url='+</w:t>
+            </w:r>
+            <w:proofErr w:type="spellStart"/>
+            <w:r>
+              <w:t>location.href</w:t>
+            </w:r>
+            <w:proofErr w:type="spellEnd"/>
+            <w:r>
+              <w:t>)</w:t>
+            </w:r>
+          </w:p>
+          <w:p>
+            <w:r>
+              <w:tab/>
+            </w:r>
+            <w:r>
+              <w:tab/>
+              <w:t xml:space="preserve">    } else {</w:t>
+            </w:r>
+          </w:p>
+          <w:p>
+            <w:r>
+              <w:tab/>
+            </w:r>
+            <w:r>
+              <w:tab/>
+            </w:r>
+            <w:r>
+              <w:tab/>
+              <w:t>// if there is already a question mark then there is a parameter</w:t>
+            </w:r>
+          </w:p>
+          <w:p>
+            <w:r>
+              <w:tab/>
+            </w:r>
+            <w:r>
+              <w:tab/>
+            </w:r>
+            <w:r>
+              <w:tab/>
+              <w:t>link=</w:t>
+            </w:r>
+            <w:proofErr w:type="spellStart"/>
+            <w:r>
+              <w:t>link.concat</w:t>
+            </w:r>
+            <w:proofErr w:type="spellEnd"/>
+            <w:r>
+              <w:t>('&amp;url='+</w:t>
+            </w:r>
+            <w:proofErr w:type="spellStart"/>
+            <w:r>
+              <w:t>location.href</w:t>
+            </w:r>
+            <w:proofErr w:type="spellEnd"/>
+            <w:r>
+              <w:t>)</w:t>
+            </w:r>
+          </w:p>
+          <w:p>
+            <w:r>
+              <w:tab/>
+            </w:r>
+            <w:r>
+              <w:tab/>
+              <w:t xml:space="preserve">    }</w:t>
+            </w:r>
+          </w:p>
+          <w:p>
+            <w:r>
+              <w:tab/>
+            </w:r>
+            <w:r>
+              <w:tab/>
+              <w:t xml:space="preserve">    links[</w:t>
+            </w:r>
+            <w:proofErr w:type="spellStart"/>
+            <w:r>
+              <w:t>i</w:t>
+            </w:r>
+            <w:proofErr w:type="spellEnd"/>
+            <w:r>
+              <w:t>].</w:t>
+            </w:r>
+            <w:proofErr w:type="spellStart"/>
+            <w:r>
+              <w:t>setAttribute</w:t>
+            </w:r>
+            <w:proofErr w:type="spellEnd"/>
+            <w:r>
+              <w:t>('</w:t>
+            </w:r>
+            <w:proofErr w:type="spellStart"/>
+            <w:r>
+              <w:t>href',link</w:t>
+            </w:r>
+            <w:proofErr w:type="spellEnd"/>
+            <w:r>
+              <w:t>)</w:t>
+            </w:r>
+          </w:p>
+          <w:p>
+            <w:r>
+              <w:tab/>
+            </w:r>
+            <w:r>
+              <w:tab/>
+              <w:t>}</w:t>
+            </w:r>
+          </w:p>
+          <w:p>
+            <w:r>
+              <w:tab/>
+              <w:t xml:space="preserve">    } else {</w:t>
+            </w:r>
+          </w:p>
+          <w:p>
+            <w:r>
+              <w:tab/>
+            </w:r>
+            <w:r>
+              <w:tab/>
+              <w:t>// do something else</w:t>
+            </w:r>
+          </w:p>
+          <w:p>
+            <w:r>
+              <w:tab/>
+              <w:t xml:space="preserve">    }</w:t>
+            </w:r>
+          </w:p>
+          <w:p>
+            <w:r>
+              <w:tab/>
+              <w:t>})});</w:t>
+            </w:r>
+          </w:p>
+          <w:p/>
+          <w:p>
+            <w:r>
+              <w:t xml:space="preserve">    function </w:t>
+            </w:r>
+            <w:proofErr w:type="spellStart"/>
+            <w:r>
+              <w:t>onPage</w:t>
+            </w:r>
+            <w:proofErr w:type="spellEnd"/>
+            <w:r>
+              <w:t xml:space="preserve">(regex, </w:t>
+            </w:r>
+            <w:proofErr w:type="spellStart"/>
+            <w:r>
+              <w:t>fn</w:t>
+            </w:r>
+            <w:proofErr w:type="spellEnd"/>
+            <w:r>
+              <w:t>) {</w:t>
+            </w:r>
+          </w:p>
+          <w:p>
+            <w:r>
+              <w:tab/>
+              <w:t>if (</w:t>
+            </w:r>
+            <w:proofErr w:type="spellStart"/>
+            <w:r>
+              <w:t>location.pathname.match</w:t>
+            </w:r>
+            <w:proofErr w:type="spellEnd"/>
+            <w:r>
+              <w:t xml:space="preserve">(regex)) </w:t>
+            </w:r>
+            <w:proofErr w:type="spellStart"/>
+            <w:r>
+              <w:t>fn</w:t>
+            </w:r>
+            <w:proofErr w:type="spellEnd"/>
+            <w:r>
+              <w:t>();</w:t>
+            </w:r>
+          </w:p>
+          <w:p>
+            <w:r>
+              <w:t xml:space="preserve">    }</w:t>
+            </w:r>
+          </w:p>
+          <w:p/>
+          <w:p>
+            <w:r>
+              <w:t xml:space="preserve">    function </w:t>
+            </w:r>
+            <w:proofErr w:type="spellStart"/>
+            <w:r>
+              <w:t>hasAnyRole</w:t>
+            </w:r>
+            <w:proofErr w:type="spellEnd"/>
+            <w:r>
+              <w:t xml:space="preserve">(/*roles, </w:t>
+            </w:r>
+            <w:proofErr w:type="spellStart"/>
+            <w:r>
+              <w:t>cb</w:t>
+            </w:r>
+            <w:proofErr w:type="spellEnd"/>
+            <w:r>
+              <w:t>*/) {</w:t>
+            </w:r>
+          </w:p>
+          <w:p>
+            <w:r>
+              <w:tab/>
+            </w:r>
+            <w:proofErr w:type="spellStart"/>
+            <w:r>
+              <w:t>var</w:t>
+            </w:r>
+            <w:proofErr w:type="spellEnd"/>
+            <w:r>
+              <w:t xml:space="preserve"> roles = [].</w:t>
+            </w:r>
+            <w:proofErr w:type="spellStart"/>
+            <w:r>
+              <w:t>slice.call</w:t>
+            </w:r>
+            <w:proofErr w:type="spellEnd"/>
+            <w:r>
+              <w:t>(arguments, 0);</w:t>
+            </w:r>
+          </w:p>
+          <w:p>
+            <w:r>
+              <w:tab/>
+            </w:r>
+            <w:proofErr w:type="spellStart"/>
+            <w:r>
+              <w:t>var</w:t>
+            </w:r>
+            <w:proofErr w:type="spellEnd"/>
+            <w:r>
+              <w:t xml:space="preserve"> </w:t>
+            </w:r>
+            <w:proofErr w:type="spellStart"/>
+            <w:r>
+              <w:t>cb</w:t>
+            </w:r>
+            <w:proofErr w:type="spellEnd"/>
+            <w:r>
+              <w:t xml:space="preserve"> = </w:t>
+            </w:r>
+            <w:proofErr w:type="spellStart"/>
+            <w:r>
+              <w:t>roles.pop</w:t>
+            </w:r>
+            <w:proofErr w:type="spellEnd"/>
+            <w:r>
+              <w:t>();</w:t>
+            </w:r>
+          </w:p>
+          <w:p>
+            <w:r>
+              <w:tab/>
+              <w:t>for (</w:t>
+            </w:r>
+            <w:proofErr w:type="spellStart"/>
+            <w:r>
+              <w:t>var</w:t>
+            </w:r>
+            <w:proofErr w:type="spellEnd"/>
+            <w:r>
+              <w:t xml:space="preserve"> </w:t>
+            </w:r>
+            <w:proofErr w:type="spellStart"/>
+            <w:r>
+              <w:t>i</w:t>
+            </w:r>
+            <w:proofErr w:type="spellEnd"/>
+            <w:r>
+              <w:t xml:space="preserve"> = 0; </w:t>
+            </w:r>
+            <w:proofErr w:type="spellStart"/>
+            <w:r>
+              <w:t>i</w:t>
+            </w:r>
+            <w:proofErr w:type="spellEnd"/>
+            <w:r>
+              <w:t xml:space="preserve"> &lt; </w:t>
+            </w:r>
+            <w:proofErr w:type="spellStart"/>
+            <w:r>
+              <w:t>arguments.length</w:t>
+            </w:r>
+            <w:proofErr w:type="spellEnd"/>
+            <w:r>
+              <w:t xml:space="preserve">; </w:t>
+            </w:r>
+            <w:proofErr w:type="spellStart"/>
+            <w:r>
+              <w:t>i</w:t>
+            </w:r>
+            <w:proofErr w:type="spellEnd"/>
+            <w:r>
+              <w:t>++) {</w:t>
+            </w:r>
+          </w:p>
+          <w:p>
+            <w:r>
+              <w:tab/>
+              <w:t xml:space="preserve">    if (</w:t>
+            </w:r>
+            <w:proofErr w:type="spellStart"/>
+            <w:r>
+              <w:t>ENV.current_user_roles.indexOf</w:t>
+            </w:r>
+            <w:proofErr w:type="spellEnd"/>
+            <w:r>
+              <w:t>(arguments[</w:t>
+            </w:r>
+            <w:proofErr w:type="spellStart"/>
+            <w:r>
+              <w:t>i</w:t>
+            </w:r>
+            <w:proofErr w:type="spellEnd"/>
+            <w:r>
+              <w:t>]) !== -1) {</w:t>
+            </w:r>
+          </w:p>
+          <w:p>
+            <w:r>
+              <w:tab/>
+            </w:r>
+            <w:r>
+              <w:tab/>
+              <w:t xml:space="preserve">return </w:t>
+            </w:r>
+            <w:proofErr w:type="spellStart"/>
+            <w:r>
+              <w:t>cb</w:t>
+            </w:r>
+            <w:proofErr w:type="spellEnd"/>
+            <w:r>
+              <w:t>(true);</w:t>
+            </w:r>
+          </w:p>
+          <w:p>
+            <w:r>
+              <w:tab/>
+              <w:t xml:space="preserve">    }</w:t>
+            </w:r>
+          </w:p>
+          <w:p>
+            <w:r>
+              <w:tab/>
+              <w:t>}</w:t>
+            </w:r>
+          </w:p>
+          <w:p>
+            <w:r>
+              <w:tab/>
+              <w:t xml:space="preserve">return </w:t>
+            </w:r>
+            <w:proofErr w:type="spellStart"/>
+            <w:r>
+              <w:t>cb</w:t>
+            </w:r>
+            <w:proofErr w:type="spellEnd"/>
+            <w:r>
+              <w:t>(false);</w:t>
+            </w:r>
+          </w:p>
+          <w:p>
+            <w:r>
+              <w:lastRenderedPageBreak/>
+              <w:t xml:space="preserve">    }</w:t>
+            </w:r>
+          </w:p>
+          <w:p/>
+          <w:p>
+            <w:r>
+              <w:t>})();</w:t>
+            </w:r>
+          </w:p>
+          <w:p/>
+          <w:p>
+            <w:pPr>
+              <w:keepNext/>
+            </w:pPr>
+          </w:p>
+        </w:tc>
+      </w:tr>
+    </w:tbl>
+    <w:p>
+      <w:pPr>
+        <w:pStyle w:val="Caption"/>
+      </w:pPr>
+      <w:bookmarkStart w:id="19" w:name="_Ref50846226"/>
+      <w:r>
+        <w:lastRenderedPageBreak/>
+        <w:t xml:space="preserve">Figure </w:t>
+      </w:r>
+      <w:fldSimple w:instr=" SEQ Figure \* ARABIC ">
+        <w:r>
+          <w:rPr>
+            <w:noProof/>
+          </w:rPr>
+          <w:t>21</w:t>
+        </w:r>
+      </w:fldSimple>
+      <w:bookmarkEnd w:id="19"/>
+      <w:r>
+        <w:t xml:space="preserve">: Second </w:t>
+      </w:r>
+      <w:proofErr w:type="spellStart"/>
+      <w:r>
+        <w:t>verison</w:t>
+      </w:r>
+      <w:proofErr w:type="spellEnd"/>
+      <w:r>
+        <w:t xml:space="preserve"> of the </w:t>
+      </w:r>
+      <w:proofErr w:type="spellStart"/>
+      <w:r>
+        <w:t>Javascript</w:t>
+      </w:r>
+      <w:proofErr w:type="spellEnd"/>
+      <w:r>
+        <w:t xml:space="preserve"> code</w:t>
+      </w:r>
+    </w:p>
+    <w:p/>
     <w:sectPr>
       <w:headerReference w:type="default" r:id="rId32"/>
       <w:footerReference w:type="default" r:id="rId33"/>
@@ -8781,7 +10485,7 @@
           <w:rPr>
             <w:noProof/>
           </w:rPr>
-          <w:t>12</w:t>
+          <w:t>27</w:t>
         </w:r>
         <w:r>
           <w:rPr>
@@ -10341,7 +12045,7 @@
 </file>
 
 <file path=customXml/itemProps1.xml><?xml version="1.0" encoding="utf-8"?>
-<ds:datastoreItem xmlns:ds="http://schemas.openxmlformats.org/officeDocument/2006/customXml" ds:itemID="{137E9262-5555-483A-80C0-38CA87892ACD}">
+<ds:datastoreItem xmlns:ds="http://schemas.openxmlformats.org/officeDocument/2006/customXml" ds:itemID="{86354E6A-9FC4-4388-99DC-E7347A55CEC7}">
   <ds:schemaRefs>
     <ds:schemaRef ds:uri="http://schemas.openxmlformats.org/officeDocument/2006/bibliography"/>
   </ds:schemaRefs>

</xml_diff>